<commit_message>
Added some small things
</commit_message>
<xml_diff>
--- a/Indivisual Reflection/Individual_Reflection_Fredrik_Hanses.docx
+++ b/Indivisual Reflection/Individual_Reflection_Fredrik_Hanses.docx
@@ -133,22 +133,22 @@
       <w:pPr>
         <w:pStyle w:val="Default"/>
         <w:rPr>
+          <w:rFonts w:cstheme="minorHAnsi"/>
+          <w:lang w:val="en-GB"/>
+        </w:rPr>
+      </w:pPr>
+      <w:r>
+        <w:rPr>
           <w:rFonts w:asciiTheme="minorHAnsi" w:hAnsiTheme="minorHAnsi" w:cstheme="minorHAnsi"/>
           <w:lang w:val="en-GB"/>
         </w:rPr>
-      </w:pPr>
+        <w:t>Fredrik Hanses</w:t>
+      </w:r>
       <w:r>
         <w:rPr>
           <w:rFonts w:asciiTheme="minorHAnsi" w:hAnsiTheme="minorHAnsi" w:cstheme="minorHAnsi"/>
           <w:lang w:val="en-GB"/>
         </w:rPr>
-        <w:t>Fredrik Hanses</w:t>
-      </w:r>
-      <w:r>
-        <w:rPr>
-          <w:rFonts w:asciiTheme="minorHAnsi" w:hAnsiTheme="minorHAnsi" w:cstheme="minorHAnsi"/>
-          <w:lang w:val="en-GB"/>
-        </w:rPr>
         <w:br/>
       </w:r>
       <w:r>
@@ -172,7 +172,20 @@
           <w:lang w:val="en-GB"/>
         </w:rPr>
         <w:br/>
-        <w:t>Works seamlessly with the keyboard input system</w:t>
+      </w:r>
+      <w:r>
+        <w:rPr>
+          <w:rFonts w:cstheme="minorHAnsi"/>
+          <w:lang w:val="en-GB"/>
+        </w:rPr>
+        <w:t>I imported the core system from a tutorial that I later expanded. It w</w:t>
+      </w:r>
+      <w:r>
+        <w:rPr>
+          <w:rFonts w:cstheme="minorHAnsi"/>
+          <w:lang w:val="en-GB"/>
+        </w:rPr>
+        <w:t>orks seamlessly with the keyboard input system</w:t>
       </w:r>
       <w:r>
         <w:rPr>
@@ -465,12 +478,6 @@
           <w:lang w:val="en-GB"/>
         </w:rPr>
         <w:br/>
-      </w:r>
-      <w:r>
-        <w:rPr>
-          <w:rFonts w:cstheme="minorHAnsi"/>
-          <w:lang w:val="en-GB"/>
-        </w:rPr>
         <w:t>High score system</w:t>
       </w:r>
       <w:r>
@@ -586,160 +593,6 @@
         </w:rPr>
         <w:br/>
       </w:r>
-      <w:r>
-        <w:rPr>
-          <w:rFonts w:cstheme="minorHAnsi"/>
-          <w:sz w:val="24"/>
-          <w:szCs w:val="24"/>
-          <w:lang w:val="en-GB"/>
-        </w:rPr>
-        <w:br/>
-      </w:r>
-      <w:r>
-        <w:rPr>
-          <w:rFonts w:cstheme="minorHAnsi"/>
-          <w:sz w:val="24"/>
-          <w:szCs w:val="24"/>
-          <w:lang w:val="en-GB"/>
-        </w:rPr>
-        <w:lastRenderedPageBreak/>
-        <w:t>N</w:t>
-      </w:r>
-      <w:r>
-        <w:rPr>
-          <w:rFonts w:cstheme="minorHAnsi"/>
-          <w:sz w:val="24"/>
-          <w:szCs w:val="24"/>
-          <w:lang w:val="en-GB"/>
-        </w:rPr>
-        <w:t>on-programming task</w:t>
-      </w:r>
-      <w:r>
-        <w:rPr>
-          <w:rFonts w:cstheme="minorHAnsi"/>
-          <w:sz w:val="24"/>
-          <w:szCs w:val="24"/>
-          <w:lang w:val="en-GB"/>
-        </w:rPr>
-        <w:t>s</w:t>
-      </w:r>
-      <w:r>
-        <w:rPr>
-          <w:rFonts w:cstheme="minorHAnsi"/>
-          <w:sz w:val="24"/>
-          <w:szCs w:val="24"/>
-          <w:lang w:val="en-GB"/>
-        </w:rPr>
-        <w:br/>
-      </w:r>
-      <w:r>
-        <w:rPr>
-          <w:rFonts w:cstheme="minorHAnsi"/>
-          <w:sz w:val="24"/>
-          <w:szCs w:val="24"/>
-          <w:lang w:val="en-GB"/>
-        </w:rPr>
-        <w:t>I searched for and selected a lot of the b</w:t>
-      </w:r>
-      <w:r>
-        <w:rPr>
-          <w:rFonts w:cstheme="minorHAnsi"/>
-          <w:sz w:val="24"/>
-          <w:szCs w:val="24"/>
-          <w:lang w:val="en-GB"/>
-        </w:rPr>
-        <w:t>ackgrounds</w:t>
-      </w:r>
-      <w:r>
-        <w:rPr>
-          <w:rFonts w:cstheme="minorHAnsi"/>
-          <w:sz w:val="24"/>
-          <w:szCs w:val="24"/>
-          <w:lang w:val="en-GB"/>
-        </w:rPr>
-        <w:t xml:space="preserve"> that we use for our different levels. I also choose a lot of the m</w:t>
-      </w:r>
-      <w:r>
-        <w:rPr>
-          <w:rFonts w:cstheme="minorHAnsi"/>
-          <w:sz w:val="24"/>
-          <w:szCs w:val="24"/>
-          <w:lang w:val="en-GB"/>
-        </w:rPr>
-        <w:t>usic</w:t>
-      </w:r>
-      <w:r>
-        <w:rPr>
-          <w:rFonts w:cstheme="minorHAnsi"/>
-          <w:sz w:val="24"/>
-          <w:szCs w:val="24"/>
-          <w:lang w:val="en-GB"/>
-        </w:rPr>
-        <w:t xml:space="preserve"> in the game. The same goes for the s</w:t>
-      </w:r>
-      <w:r>
-        <w:rPr>
-          <w:rFonts w:cstheme="minorHAnsi"/>
-          <w:sz w:val="24"/>
-          <w:szCs w:val="24"/>
-          <w:lang w:val="en-GB"/>
-        </w:rPr>
-        <w:t xml:space="preserve">ound </w:t>
-      </w:r>
-      <w:r>
-        <w:rPr>
-          <w:rFonts w:cstheme="minorHAnsi"/>
-          <w:sz w:val="24"/>
-          <w:szCs w:val="24"/>
-          <w:lang w:val="en-GB"/>
-        </w:rPr>
-        <w:t xml:space="preserve">and visual </w:t>
-      </w:r>
-      <w:r>
-        <w:rPr>
-          <w:rFonts w:cstheme="minorHAnsi"/>
-          <w:sz w:val="24"/>
-          <w:szCs w:val="24"/>
-          <w:lang w:val="en-GB"/>
-        </w:rPr>
-        <w:t>effects</w:t>
-      </w:r>
-      <w:r>
-        <w:rPr>
-          <w:rFonts w:cstheme="minorHAnsi"/>
-          <w:sz w:val="24"/>
-          <w:szCs w:val="24"/>
-          <w:lang w:val="en-GB"/>
-        </w:rPr>
-        <w:t>.</w:t>
-      </w:r>
-      <w:r>
-        <w:rPr>
-          <w:rFonts w:cstheme="minorHAnsi"/>
-          <w:sz w:val="24"/>
-          <w:szCs w:val="24"/>
-          <w:lang w:val="en-GB"/>
-        </w:rPr>
-        <w:t xml:space="preserve"> I also recoloured all the sprites that needed it. </w:t>
-      </w:r>
-      <w:r>
-        <w:rPr>
-          <w:rFonts w:cstheme="minorHAnsi"/>
-          <w:sz w:val="24"/>
-          <w:szCs w:val="24"/>
-          <w:lang w:val="en-GB"/>
-        </w:rPr>
-        <w:br/>
-      </w:r>
-      <w:r>
-        <w:rPr>
-          <w:rFonts w:cstheme="minorHAnsi"/>
-          <w:sz w:val="24"/>
-          <w:szCs w:val="24"/>
-          <w:lang w:val="en-GB"/>
-        </w:rPr>
-        <w:br/>
-      </w:r>
       <w:bookmarkStart w:id="0" w:name="_GoBack"/>
       <w:bookmarkEnd w:id="0"/>
       <w:r>
@@ -749,6 +602,244 @@
           <w:szCs w:val="24"/>
           <w:lang w:val="en-GB"/>
         </w:rPr>
+        <w:br/>
+      </w:r>
+      <w:r>
+        <w:rPr>
+          <w:rFonts w:cstheme="minorHAnsi"/>
+          <w:sz w:val="24"/>
+          <w:szCs w:val="24"/>
+          <w:lang w:val="en-GB"/>
+        </w:rPr>
+        <w:lastRenderedPageBreak/>
+        <w:t>Gameplay state: PlayScreen.cpp + .h, Level.cpp +.h</w:t>
+      </w:r>
+      <w:r>
+        <w:rPr>
+          <w:rFonts w:cstheme="minorHAnsi"/>
+          <w:sz w:val="24"/>
+          <w:szCs w:val="24"/>
+          <w:lang w:val="en-GB"/>
+        </w:rPr>
+        <w:br/>
+        <w:t xml:space="preserve">Working with the input system and the players made me test the gameplay a lot. </w:t>
+      </w:r>
+      <w:r>
+        <w:rPr>
+          <w:rFonts w:cstheme="minorHAnsi"/>
+          <w:sz w:val="24"/>
+          <w:szCs w:val="24"/>
+          <w:lang w:val="en-GB"/>
+        </w:rPr>
+        <w:t>Therefore,</w:t>
+      </w:r>
+      <w:r>
+        <w:rPr>
+          <w:rFonts w:cstheme="minorHAnsi"/>
+          <w:sz w:val="24"/>
+          <w:szCs w:val="24"/>
+          <w:lang w:val="en-GB"/>
+        </w:rPr>
+        <w:t xml:space="preserve"> I worked with the gameplay state and added functionality primarily related to the players. </w:t>
+      </w:r>
+      <w:r>
+        <w:rPr>
+          <w:rFonts w:cstheme="minorHAnsi"/>
+          <w:sz w:val="24"/>
+          <w:szCs w:val="24"/>
+          <w:lang w:val="en-GB"/>
+        </w:rPr>
+        <w:br/>
+      </w:r>
+      <w:r>
+        <w:rPr>
+          <w:rFonts w:cstheme="minorHAnsi"/>
+          <w:sz w:val="24"/>
+          <w:szCs w:val="24"/>
+          <w:lang w:val="en-GB"/>
+        </w:rPr>
+        <w:br/>
+        <w:t>General bug fixing</w:t>
+      </w:r>
+      <w:r>
+        <w:rPr>
+          <w:rFonts w:cstheme="minorHAnsi"/>
+          <w:sz w:val="24"/>
+          <w:szCs w:val="24"/>
+          <w:lang w:val="en-GB"/>
+        </w:rPr>
+        <w:br/>
+        <w:t>Bugs that I ironed out was mostly around code that I had originally written. But I also fixed some bugs related to the user interface or the gameplay loop.</w:t>
+      </w:r>
+      <w:r>
+        <w:rPr>
+          <w:rFonts w:cstheme="minorHAnsi"/>
+          <w:sz w:val="24"/>
+          <w:szCs w:val="24"/>
+          <w:lang w:val="en-GB"/>
+        </w:rPr>
+        <w:br/>
+      </w:r>
+      <w:r>
+        <w:rPr>
+          <w:rFonts w:cstheme="minorHAnsi"/>
+          <w:sz w:val="24"/>
+          <w:szCs w:val="24"/>
+          <w:lang w:val="en-GB"/>
+        </w:rPr>
+        <w:br/>
+      </w:r>
+      <w:r>
+        <w:rPr>
+          <w:rFonts w:cstheme="minorHAnsi"/>
+          <w:sz w:val="24"/>
+          <w:szCs w:val="24"/>
+          <w:lang w:val="en-GB"/>
+        </w:rPr>
+        <w:t>N</w:t>
+      </w:r>
+      <w:r>
+        <w:rPr>
+          <w:rFonts w:cstheme="minorHAnsi"/>
+          <w:sz w:val="24"/>
+          <w:szCs w:val="24"/>
+          <w:lang w:val="en-GB"/>
+        </w:rPr>
+        <w:t>on-programming task</w:t>
+      </w:r>
+      <w:r>
+        <w:rPr>
+          <w:rFonts w:cstheme="minorHAnsi"/>
+          <w:sz w:val="24"/>
+          <w:szCs w:val="24"/>
+          <w:lang w:val="en-GB"/>
+        </w:rPr>
+        <w:t>s</w:t>
+      </w:r>
+      <w:r>
+        <w:rPr>
+          <w:rFonts w:cstheme="minorHAnsi"/>
+          <w:sz w:val="24"/>
+          <w:szCs w:val="24"/>
+          <w:lang w:val="en-GB"/>
+        </w:rPr>
+        <w:br/>
+      </w:r>
+      <w:r>
+        <w:rPr>
+          <w:rFonts w:cstheme="minorHAnsi"/>
+          <w:sz w:val="24"/>
+          <w:szCs w:val="24"/>
+          <w:lang w:val="en-GB"/>
+        </w:rPr>
+        <w:t>I searched for and selected a lot of the b</w:t>
+      </w:r>
+      <w:r>
+        <w:rPr>
+          <w:rFonts w:cstheme="minorHAnsi"/>
+          <w:sz w:val="24"/>
+          <w:szCs w:val="24"/>
+          <w:lang w:val="en-GB"/>
+        </w:rPr>
+        <w:t>ackgrounds</w:t>
+      </w:r>
+      <w:r>
+        <w:rPr>
+          <w:rFonts w:cstheme="minorHAnsi"/>
+          <w:sz w:val="24"/>
+          <w:szCs w:val="24"/>
+          <w:lang w:val="en-GB"/>
+        </w:rPr>
+        <w:t xml:space="preserve"> that we use for our different levels. I also choose a lot of the m</w:t>
+      </w:r>
+      <w:r>
+        <w:rPr>
+          <w:rFonts w:cstheme="minorHAnsi"/>
+          <w:sz w:val="24"/>
+          <w:szCs w:val="24"/>
+          <w:lang w:val="en-GB"/>
+        </w:rPr>
+        <w:t>usic</w:t>
+      </w:r>
+      <w:r>
+        <w:rPr>
+          <w:rFonts w:cstheme="minorHAnsi"/>
+          <w:sz w:val="24"/>
+          <w:szCs w:val="24"/>
+          <w:lang w:val="en-GB"/>
+        </w:rPr>
+        <w:t xml:space="preserve"> in the game. The same goes for the s</w:t>
+      </w:r>
+      <w:r>
+        <w:rPr>
+          <w:rFonts w:cstheme="minorHAnsi"/>
+          <w:sz w:val="24"/>
+          <w:szCs w:val="24"/>
+          <w:lang w:val="en-GB"/>
+        </w:rPr>
+        <w:t xml:space="preserve">ound </w:t>
+      </w:r>
+      <w:r>
+        <w:rPr>
+          <w:rFonts w:cstheme="minorHAnsi"/>
+          <w:sz w:val="24"/>
+          <w:szCs w:val="24"/>
+          <w:lang w:val="en-GB"/>
+        </w:rPr>
+        <w:t xml:space="preserve">and visual </w:t>
+      </w:r>
+      <w:r>
+        <w:rPr>
+          <w:rFonts w:cstheme="minorHAnsi"/>
+          <w:sz w:val="24"/>
+          <w:szCs w:val="24"/>
+          <w:lang w:val="en-GB"/>
+        </w:rPr>
+        <w:t>effects</w:t>
+      </w:r>
+      <w:r>
+        <w:rPr>
+          <w:rFonts w:cstheme="minorHAnsi"/>
+          <w:sz w:val="24"/>
+          <w:szCs w:val="24"/>
+          <w:lang w:val="en-GB"/>
+        </w:rPr>
+        <w:t>.</w:t>
+      </w:r>
+      <w:r>
+        <w:rPr>
+          <w:rFonts w:cstheme="minorHAnsi"/>
+          <w:sz w:val="24"/>
+          <w:szCs w:val="24"/>
+          <w:lang w:val="en-GB"/>
+        </w:rPr>
+        <w:t xml:space="preserve"> I also recoloured all the sprites that needed it. </w:t>
+      </w:r>
+      <w:r>
+        <w:rPr>
+          <w:rFonts w:cstheme="minorHAnsi"/>
+          <w:sz w:val="24"/>
+          <w:szCs w:val="24"/>
+          <w:lang w:val="en-GB"/>
+        </w:rPr>
+        <w:br/>
+      </w:r>
+      <w:r>
+        <w:rPr>
+          <w:rFonts w:cstheme="minorHAnsi"/>
+          <w:sz w:val="24"/>
+          <w:szCs w:val="24"/>
+          <w:lang w:val="en-GB"/>
+        </w:rPr>
+        <w:br/>
+      </w:r>
+      <w:r>
+        <w:rPr>
+          <w:rFonts w:cstheme="minorHAnsi"/>
+          <w:sz w:val="24"/>
+          <w:szCs w:val="24"/>
+          <w:lang w:val="en-GB"/>
+        </w:rPr>
         <w:t xml:space="preserve">I think </w:t>
       </w:r>
       <w:r>
@@ -947,7 +1038,25 @@
           <w:szCs w:val="24"/>
           <w:lang w:val="en-GB"/>
         </w:rPr>
-        <w:t xml:space="preserve">family situation requires him to work at odd hours while I tried to be at school and work during office hours. The other one </w:t>
+        <w:t>family situation require</w:t>
+      </w:r>
+      <w:r>
+        <w:rPr>
+          <w:rFonts w:cstheme="minorHAnsi"/>
+          <w:sz w:val="24"/>
+          <w:szCs w:val="24"/>
+          <w:lang w:val="en-GB"/>
+        </w:rPr>
+        <w:t>d</w:t>
+      </w:r>
+      <w:r>
+        <w:rPr>
+          <w:rFonts w:cstheme="minorHAnsi"/>
+          <w:sz w:val="24"/>
+          <w:szCs w:val="24"/>
+          <w:lang w:val="en-GB"/>
+        </w:rPr>
+        <w:t xml:space="preserve"> him to work at odd hours while I tried to be at school and work during office hours. The other one </w:t>
       </w:r>
       <w:r>
         <w:rPr>
@@ -965,43 +1074,78 @@
           <w:szCs w:val="24"/>
           <w:lang w:val="en-GB"/>
         </w:rPr>
-        <w:t xml:space="preserve"> attend for a while. But we used Discord </w:t>
-      </w:r>
-      <w:r>
-        <w:rPr>
-          <w:rFonts w:cstheme="minorHAnsi"/>
-          <w:sz w:val="24"/>
-          <w:szCs w:val="24"/>
-          <w:lang w:val="en-GB"/>
-        </w:rPr>
-        <w:t>extensively</w:t>
-      </w:r>
-      <w:r>
-        <w:rPr>
-          <w:rFonts w:cstheme="minorHAnsi"/>
-          <w:sz w:val="24"/>
-          <w:szCs w:val="24"/>
-          <w:lang w:val="en-GB"/>
-        </w:rPr>
-        <w:t xml:space="preserve"> and that have worked for us. We have had some meetings face to face but not many and they were mostly in the beginning of the project.</w:t>
-      </w:r>
-      <w:r>
-        <w:rPr>
-          <w:rFonts w:cstheme="minorHAnsi"/>
-          <w:sz w:val="24"/>
-          <w:szCs w:val="24"/>
-          <w:lang w:val="en-GB"/>
-        </w:rPr>
-        <w:br/>
-      </w:r>
-      <w:r>
-        <w:rPr>
-          <w:rFonts w:cstheme="minorHAnsi"/>
-          <w:sz w:val="24"/>
-          <w:szCs w:val="24"/>
-          <w:lang w:val="en-GB"/>
-        </w:rPr>
-        <w:br/>
+        <w:t xml:space="preserve"> attend for a while. But we used Discord extensively and that have worked for us. We have had some meetings face to face but not many and they were mostly in the beginning of the project.</w:t>
+      </w:r>
+      <w:r>
+        <w:rPr>
+          <w:rFonts w:cstheme="minorHAnsi"/>
+          <w:sz w:val="24"/>
+          <w:szCs w:val="24"/>
+          <w:lang w:val="en-GB"/>
+        </w:rPr>
+        <w:br/>
+      </w:r>
+      <w:r>
+        <w:rPr>
+          <w:rFonts w:cstheme="minorHAnsi"/>
+          <w:sz w:val="24"/>
+          <w:szCs w:val="24"/>
+          <w:lang w:val="en-GB"/>
+        </w:rPr>
+        <w:br/>
+      </w:r>
+      <w:r>
+        <w:rPr>
+          <w:rFonts w:cstheme="minorHAnsi"/>
+          <w:sz w:val="24"/>
+          <w:szCs w:val="24"/>
+          <w:lang w:val="en-GB"/>
+        </w:rPr>
+        <w:t xml:space="preserve">When I got the controller system to work it became so much more fun to play the game and that made us choose to have a two-player co-op mode. I feel that that was a very good design choice because it also made this simple little game to become even more fun to play. Another thing I was </w:t>
+      </w:r>
+      <w:r>
+        <w:rPr>
+          <w:rFonts w:cstheme="minorHAnsi"/>
+          <w:sz w:val="24"/>
+          <w:szCs w:val="24"/>
+          <w:lang w:val="en-GB"/>
+        </w:rPr>
+        <w:t xml:space="preserve">very pleased </w:t>
+      </w:r>
+      <w:r>
+        <w:rPr>
+          <w:rFonts w:cstheme="minorHAnsi"/>
+          <w:sz w:val="24"/>
+          <w:szCs w:val="24"/>
+          <w:lang w:val="en-GB"/>
+        </w:rPr>
+        <w:t xml:space="preserve">with was </w:t>
+      </w:r>
+      <w:r>
+        <w:rPr>
+          <w:rFonts w:cstheme="minorHAnsi"/>
+          <w:sz w:val="24"/>
+          <w:szCs w:val="24"/>
+          <w:lang w:val="en-GB"/>
+        </w:rPr>
+        <w:t>when I finally got the high score system to properly save and load high scores.</w:t>
+      </w:r>
+      <w:r>
+        <w:rPr>
+          <w:rFonts w:cstheme="minorHAnsi"/>
+          <w:sz w:val="24"/>
+          <w:szCs w:val="24"/>
+          <w:lang w:val="en-GB"/>
+        </w:rPr>
+        <w:t xml:space="preserve"> It took a very long time and had a lot of bugs along the way, but it worked out in the end. I also think that </w:t>
+      </w:r>
+      <w:r>
+        <w:rPr>
+          <w:rFonts w:cstheme="minorHAnsi"/>
+          <w:sz w:val="24"/>
+          <w:szCs w:val="24"/>
+          <w:lang w:val="en-GB"/>
+        </w:rPr>
         <w:t>Git</w:t>
       </w:r>
       <w:r>
@@ -1011,19 +1155,35 @@
           <w:szCs w:val="24"/>
           <w:lang w:val="en-GB"/>
         </w:rPr>
-        <w:t xml:space="preserve"> as a version control system worked very well for us during the project. There were not many issues and those that arose we could solve </w:t>
-      </w:r>
-      <w:proofErr w:type="gramStart"/>
-      <w:r>
-        <w:rPr>
-          <w:rFonts w:cstheme="minorHAnsi"/>
-          <w:sz w:val="24"/>
-          <w:szCs w:val="24"/>
-          <w:lang w:val="en-GB"/>
-        </w:rPr>
-        <w:t>fairly quickly</w:t>
-      </w:r>
-      <w:proofErr w:type="gramEnd"/>
+        <w:t xml:space="preserve"> as a version control system </w:t>
+      </w:r>
+      <w:r>
+        <w:rPr>
+          <w:rFonts w:cstheme="minorHAnsi"/>
+          <w:sz w:val="24"/>
+          <w:szCs w:val="24"/>
+          <w:lang w:val="en-GB"/>
+        </w:rPr>
+        <w:t xml:space="preserve">has </w:t>
+      </w:r>
+      <w:r>
+        <w:rPr>
+          <w:rFonts w:cstheme="minorHAnsi"/>
+          <w:sz w:val="24"/>
+          <w:szCs w:val="24"/>
+          <w:lang w:val="en-GB"/>
+        </w:rPr>
+        <w:t xml:space="preserve">worked very well for us during the project. There were not many issues and those that arose we could solve </w:t>
+      </w:r>
+      <w:r>
+        <w:rPr>
+          <w:rFonts w:cstheme="minorHAnsi"/>
+          <w:sz w:val="24"/>
+          <w:szCs w:val="24"/>
+          <w:lang w:val="en-GB"/>
+        </w:rPr>
+        <w:t>quickly</w:t>
+      </w:r>
       <w:r>
         <w:rPr>
           <w:rFonts w:cstheme="minorHAnsi"/>
@@ -1040,18 +1200,8 @@
           <w:szCs w:val="24"/>
           <w:lang w:val="en-GB"/>
         </w:rPr>
-        <w:br/>
-      </w:r>
-    </w:p>
-    <w:p>
-      <w:pPr>
-        <w:rPr>
-          <w:rFonts w:cstheme="minorHAnsi"/>
-          <w:sz w:val="24"/>
-          <w:szCs w:val="24"/>
-          <w:lang w:val="en-GB"/>
-        </w:rPr>
-      </w:pPr>
+        <w:t>It has been a great tool as it should.</w:t>
+      </w:r>
     </w:p>
     <w:sectPr>
       <w:pgSz w:w="11908" w:h="17335"/>
@@ -1833,7 +1983,7 @@
 </file>
 
 <file path=customXml/itemProps1.xml><?xml version="1.0" encoding="utf-8"?>
-<ds:datastoreItem xmlns:ds="http://schemas.openxmlformats.org/officeDocument/2006/customXml" ds:itemID="{92037FF7-B892-487C-9DF3-FD4A9A0EFB10}">
+<ds:datastoreItem xmlns:ds="http://schemas.openxmlformats.org/officeDocument/2006/customXml" ds:itemID="{D485F2CC-63DA-434D-A145-E47BB28190DA}">
   <ds:schemaRefs>
     <ds:schemaRef ds:uri="http://schemas.openxmlformats.org/officeDocument/2006/bibliography"/>
   </ds:schemaRefs>

</xml_diff>